<commit_message>
primera revision de la cpngruencia de la base de datos con la capa modelo del back end, se realizaron ajustes en algunas entidades y clases
</commit_message>
<xml_diff>
--- a/base-datos/Script ddl.docx
+++ b/base-datos/Script ddl.docx
@@ -5,12 +5,28 @@
     <w:p/>
     <w:p>
       <w:r>
-        <w:t>CREATE DATABASE HotelCanada;</w:t>
-      </w:r>
-    </w:p>
-    <w:p>
-      <w:r>
-        <w:t>USE HotelCanada;</w:t>
+        <w:t xml:space="preserve">CREATE DATABASE </w:t>
+      </w:r>
+      <w:proofErr w:type="spellStart"/>
+      <w:r>
+        <w:t>HotelCanada</w:t>
+      </w:r>
+      <w:proofErr w:type="spellEnd"/>
+      <w:r>
+        <w:t>;</w:t>
+      </w:r>
+    </w:p>
+    <w:p>
+      <w:r>
+        <w:t xml:space="preserve">USE </w:t>
+      </w:r>
+      <w:proofErr w:type="spellStart"/>
+      <w:r>
+        <w:t>HotelCanada</w:t>
+      </w:r>
+      <w:proofErr w:type="spellEnd"/>
+      <w:r>
+        <w:t>;</w:t>
       </w:r>
     </w:p>
     <w:p/>
@@ -22,32 +38,112 @@
     </w:p>
     <w:p>
       <w:r>
-        <w:t xml:space="preserve">    id_administrador INT PRIMARY KEY AUTO_INCREMENT,</w:t>
-      </w:r>
-    </w:p>
-    <w:p>
-      <w:r>
-        <w:t xml:space="preserve">    usuario VARCHAR(40) NOT NULL,</w:t>
-      </w:r>
-    </w:p>
-    <w:p>
-      <w:r>
-        <w:t xml:space="preserve">    nombre_completo VARCHAR(100) NOT NULL,</w:t>
-      </w:r>
-    </w:p>
-    <w:p>
-      <w:r>
-        <w:t xml:space="preserve">    password_hash VARCHAR(255) NOT NULL, -- Almacena el hash seguro de la contraseña.</w:t>
-      </w:r>
-    </w:p>
-    <w:p>
-      <w:r>
-        <w:t xml:space="preserve">    password_salt VARCHAR(255) NOT NULL, -- Almacena el salt aleatorio para cada contraseña.</w:t>
-      </w:r>
-    </w:p>
-    <w:p>
-      <w:r>
-        <w:t xml:space="preserve">    fecha_creacion DATE</w:t>
+        <w:t xml:space="preserve">    </w:t>
+      </w:r>
+      <w:proofErr w:type="spellStart"/>
+      <w:r>
+        <w:t>id_administrador</w:t>
+      </w:r>
+      <w:proofErr w:type="spellEnd"/>
+      <w:r>
+        <w:t xml:space="preserve"> INT PRIMARY KEY AUTO_INCREMENT,</w:t>
+      </w:r>
+    </w:p>
+    <w:p>
+      <w:r>
+        <w:t xml:space="preserve">    usuario </w:t>
+      </w:r>
+      <w:proofErr w:type="gramStart"/>
+      <w:r>
+        <w:t>VARCHAR(</w:t>
+      </w:r>
+      <w:proofErr w:type="gramEnd"/>
+      <w:r>
+        <w:t>40) NOT NULL,</w:t>
+      </w:r>
+    </w:p>
+    <w:p>
+      <w:r>
+        <w:t xml:space="preserve">    </w:t>
+      </w:r>
+      <w:proofErr w:type="spellStart"/>
+      <w:r>
+        <w:t>nombre_completo</w:t>
+      </w:r>
+      <w:proofErr w:type="spellEnd"/>
+      <w:r>
+        <w:t xml:space="preserve"> </w:t>
+      </w:r>
+      <w:proofErr w:type="gramStart"/>
+      <w:r>
+        <w:t>VARCHAR(</w:t>
+      </w:r>
+      <w:proofErr w:type="gramEnd"/>
+      <w:r>
+        <w:t>100) NOT NULL,</w:t>
+      </w:r>
+    </w:p>
+    <w:p>
+      <w:r>
+        <w:t xml:space="preserve">    </w:t>
+      </w:r>
+      <w:proofErr w:type="spellStart"/>
+      <w:r>
+        <w:t>password_hash</w:t>
+      </w:r>
+      <w:proofErr w:type="spellEnd"/>
+      <w:r>
+        <w:t xml:space="preserve"> </w:t>
+      </w:r>
+      <w:proofErr w:type="gramStart"/>
+      <w:r>
+        <w:t>VARCHAR(</w:t>
+      </w:r>
+      <w:proofErr w:type="gramEnd"/>
+      <w:r>
+        <w:t>255) NOT NULL, -- Almacena el hash seguro de la contraseña.</w:t>
+      </w:r>
+    </w:p>
+    <w:p>
+      <w:r>
+        <w:t xml:space="preserve">    </w:t>
+      </w:r>
+      <w:proofErr w:type="spellStart"/>
+      <w:r>
+        <w:t>password_salt</w:t>
+      </w:r>
+      <w:proofErr w:type="spellEnd"/>
+      <w:r>
+        <w:t xml:space="preserve"> </w:t>
+      </w:r>
+      <w:proofErr w:type="gramStart"/>
+      <w:r>
+        <w:t>VARCHAR(</w:t>
+      </w:r>
+      <w:proofErr w:type="gramEnd"/>
+      <w:r>
+        <w:t xml:space="preserve">255) NOT NULL, -- Almacena el </w:t>
+      </w:r>
+      <w:proofErr w:type="spellStart"/>
+      <w:r>
+        <w:t>salt</w:t>
+      </w:r>
+      <w:proofErr w:type="spellEnd"/>
+      <w:r>
+        <w:t xml:space="preserve"> aleatorio para cada contraseña.</w:t>
+      </w:r>
+    </w:p>
+    <w:p>
+      <w:r>
+        <w:t xml:space="preserve">    </w:t>
+      </w:r>
+      <w:proofErr w:type="spellStart"/>
+      <w:r>
+        <w:t>fecha_creacion</w:t>
+      </w:r>
+      <w:proofErr w:type="spellEnd"/>
+      <w:r>
+        <w:t xml:space="preserve"> DATE</w:t>
       </w:r>
     </w:p>
     <w:p>
@@ -58,72 +154,240 @@
     <w:p/>
     <w:p>
       <w:r>
-        <w:t>-- La tabla Huesped almacena la información de los clientes.</w:t>
-      </w:r>
-    </w:p>
-    <w:p>
-      <w:r>
-        <w:t>CREATE TABLE Huesped (</w:t>
-      </w:r>
-    </w:p>
-    <w:p>
-      <w:r>
-        <w:t xml:space="preserve">    id_huesped INT PRIMARY KEY AUTO_INCREMENT,</w:t>
-      </w:r>
-    </w:p>
-    <w:p>
-      <w:r>
-        <w:t xml:space="preserve">    nombre VARCHAR(50) NOT NULL,</w:t>
-      </w:r>
-    </w:p>
-    <w:p>
-      <w:r>
-        <w:t xml:space="preserve">    apellido_paterno VARCHAR(30) NOT NULL,</w:t>
-      </w:r>
-    </w:p>
-    <w:p>
-      <w:r>
-        <w:t xml:space="preserve">    apellido_materno VARCHAR(30),</w:t>
-      </w:r>
-    </w:p>
-    <w:p>
-      <w:r>
-        <w:t xml:space="preserve">    correo_electronico VARCHAR(100),</w:t>
-      </w:r>
-    </w:p>
-    <w:p>
-      <w:r>
-        <w:t xml:space="preserve">    telefono VARCHAR(20),</w:t>
-      </w:r>
-    </w:p>
-    <w:p>
-      <w:r>
-        <w:t xml:space="preserve">    ciudad VARCHAR(100) NOT NULL,</w:t>
-      </w:r>
-    </w:p>
-    <w:p>
-      <w:r>
-        <w:t xml:space="preserve">    pais VARCHAR(100) NOT NULL,</w:t>
-      </w:r>
-    </w:p>
-    <w:p>
-      <w:r>
-        <w:t xml:space="preserve">    colonia VARCHAR(100) NOT NULL,</w:t>
-      </w:r>
-    </w:p>
-    <w:p>
-      <w:r>
-        <w:t xml:space="preserve">    calle VARCHAR(100) NOT NULL,</w:t>
-      </w:r>
-    </w:p>
-    <w:p>
-      <w:r>
-        <w:t xml:space="preserve">    numExt VARCHAR(10) NOT NULL,</w:t>
-      </w:r>
-    </w:p>
-    <w:p>
-      <w:r>
-        <w:t xml:space="preserve">    numInt VARCHAR(10)</w:t>
+        <w:t xml:space="preserve">-- La tabla </w:t>
+      </w:r>
+      <w:proofErr w:type="spellStart"/>
+      <w:r>
+        <w:t>Huesped</w:t>
+      </w:r>
+      <w:proofErr w:type="spellEnd"/>
+      <w:r>
+        <w:t xml:space="preserve"> almacena la información de los clientes.</w:t>
+      </w:r>
+    </w:p>
+    <w:p>
+      <w:r>
+        <w:t xml:space="preserve">CREATE TABLE </w:t>
+      </w:r>
+      <w:proofErr w:type="spellStart"/>
+      <w:r>
+        <w:t>Huesped</w:t>
+      </w:r>
+      <w:proofErr w:type="spellEnd"/>
+      <w:r>
+        <w:t xml:space="preserve"> (</w:t>
+      </w:r>
+    </w:p>
+    <w:p>
+      <w:r>
+        <w:t xml:space="preserve">    </w:t>
+      </w:r>
+      <w:proofErr w:type="spellStart"/>
+      <w:r>
+        <w:t>id_huesped</w:t>
+      </w:r>
+      <w:proofErr w:type="spellEnd"/>
+      <w:r>
+        <w:t xml:space="preserve"> INT PRIMARY KEY AUTO_INCREMENT,</w:t>
+      </w:r>
+    </w:p>
+    <w:p>
+      <w:r>
+        <w:t xml:space="preserve">    nombre </w:t>
+      </w:r>
+      <w:proofErr w:type="gramStart"/>
+      <w:r>
+        <w:t>VARCHAR(</w:t>
+      </w:r>
+      <w:proofErr w:type="gramEnd"/>
+      <w:r>
+        <w:t>50) NOT NULL,</w:t>
+      </w:r>
+    </w:p>
+    <w:p>
+      <w:r>
+        <w:t xml:space="preserve">    </w:t>
+      </w:r>
+      <w:proofErr w:type="spellStart"/>
+      <w:r>
+        <w:t>apellido_paterno</w:t>
+      </w:r>
+      <w:proofErr w:type="spellEnd"/>
+      <w:r>
+        <w:t xml:space="preserve"> </w:t>
+      </w:r>
+      <w:proofErr w:type="gramStart"/>
+      <w:r>
+        <w:t>VARCHAR(</w:t>
+      </w:r>
+      <w:proofErr w:type="gramEnd"/>
+      <w:r>
+        <w:t>30) NOT NULL,</w:t>
+      </w:r>
+    </w:p>
+    <w:p>
+      <w:r>
+        <w:t xml:space="preserve">    </w:t>
+      </w:r>
+      <w:proofErr w:type="spellStart"/>
+      <w:r>
+        <w:t>apellido_materno</w:t>
+      </w:r>
+      <w:proofErr w:type="spellEnd"/>
+      <w:r>
+        <w:t xml:space="preserve"> </w:t>
+      </w:r>
+      <w:proofErr w:type="gramStart"/>
+      <w:r>
+        <w:t>VARCHAR(</w:t>
+      </w:r>
+      <w:proofErr w:type="gramEnd"/>
+      <w:r>
+        <w:t>30),</w:t>
+      </w:r>
+    </w:p>
+    <w:p>
+      <w:r>
+        <w:t xml:space="preserve">    </w:t>
+      </w:r>
+      <w:proofErr w:type="spellStart"/>
+      <w:r>
+        <w:t>correo_electronico</w:t>
+      </w:r>
+      <w:proofErr w:type="spellEnd"/>
+      <w:r>
+        <w:t xml:space="preserve"> </w:t>
+      </w:r>
+      <w:proofErr w:type="gramStart"/>
+      <w:r>
+        <w:t>VARCHAR(</w:t>
+      </w:r>
+      <w:proofErr w:type="gramEnd"/>
+      <w:r>
+        <w:t>100),</w:t>
+      </w:r>
+    </w:p>
+    <w:p>
+      <w:r>
+        <w:t xml:space="preserve">    </w:t>
+      </w:r>
+      <w:proofErr w:type="spellStart"/>
+      <w:r>
+        <w:t>telefono</w:t>
+      </w:r>
+      <w:proofErr w:type="spellEnd"/>
+      <w:r>
+        <w:t xml:space="preserve"> </w:t>
+      </w:r>
+      <w:proofErr w:type="gramStart"/>
+      <w:r>
+        <w:t>VARCHAR(</w:t>
+      </w:r>
+      <w:proofErr w:type="gramEnd"/>
+      <w:r>
+        <w:t>20),</w:t>
+      </w:r>
+    </w:p>
+    <w:p>
+      <w:r>
+        <w:t xml:space="preserve">    ciudad </w:t>
+      </w:r>
+      <w:proofErr w:type="gramStart"/>
+      <w:r>
+        <w:t>VARCHAR(</w:t>
+      </w:r>
+      <w:proofErr w:type="gramEnd"/>
+      <w:r>
+        <w:t>100) NOT NULL,</w:t>
+      </w:r>
+    </w:p>
+    <w:p>
+      <w:r>
+        <w:t xml:space="preserve">    </w:t>
+      </w:r>
+      <w:proofErr w:type="spellStart"/>
+      <w:r>
+        <w:t>pais</w:t>
+      </w:r>
+      <w:proofErr w:type="spellEnd"/>
+      <w:r>
+        <w:t xml:space="preserve"> </w:t>
+      </w:r>
+      <w:proofErr w:type="gramStart"/>
+      <w:r>
+        <w:t>VARCHAR(</w:t>
+      </w:r>
+      <w:proofErr w:type="gramEnd"/>
+      <w:r>
+        <w:t>100) NOT NULL,</w:t>
+      </w:r>
+    </w:p>
+    <w:p>
+      <w:r>
+        <w:t xml:space="preserve">    colonia </w:t>
+      </w:r>
+      <w:proofErr w:type="gramStart"/>
+      <w:r>
+        <w:t>VARCHAR(</w:t>
+      </w:r>
+      <w:proofErr w:type="gramEnd"/>
+      <w:r>
+        <w:t>100) NOT NULL,</w:t>
+      </w:r>
+    </w:p>
+    <w:p>
+      <w:r>
+        <w:t xml:space="preserve">    calle </w:t>
+      </w:r>
+      <w:proofErr w:type="gramStart"/>
+      <w:r>
+        <w:t>VARCHAR(</w:t>
+      </w:r>
+      <w:proofErr w:type="gramEnd"/>
+      <w:r>
+        <w:t>100) NOT NULL,</w:t>
+      </w:r>
+    </w:p>
+    <w:p>
+      <w:r>
+        <w:t xml:space="preserve">    </w:t>
+      </w:r>
+      <w:proofErr w:type="spellStart"/>
+      <w:r>
+        <w:t>numExt</w:t>
+      </w:r>
+      <w:proofErr w:type="spellEnd"/>
+      <w:r>
+        <w:t xml:space="preserve"> </w:t>
+      </w:r>
+      <w:proofErr w:type="gramStart"/>
+      <w:r>
+        <w:t>VARCHAR(</w:t>
+      </w:r>
+      <w:proofErr w:type="gramEnd"/>
+      <w:r>
+        <w:t>10) NOT NULL,</w:t>
+      </w:r>
+    </w:p>
+    <w:p>
+      <w:r>
+        <w:t xml:space="preserve">    </w:t>
+      </w:r>
+      <w:proofErr w:type="spellStart"/>
+      <w:r>
+        <w:t>numInt</w:t>
+      </w:r>
+      <w:proofErr w:type="spellEnd"/>
+      <w:r>
+        <w:t xml:space="preserve"> </w:t>
+      </w:r>
+      <w:proofErr w:type="gramStart"/>
+      <w:r>
+        <w:t>VARCHAR(</w:t>
+      </w:r>
+      <w:proofErr w:type="gramEnd"/>
+      <w:r>
+        <w:t>10)</w:t>
       </w:r>
     </w:p>
     <w:p>
@@ -135,32 +399,152 @@
     <w:p/>
     <w:p>
       <w:r>
-        <w:t>CREATE TABLE Habitacion (</w:t>
-      </w:r>
-    </w:p>
-    <w:p>
-      <w:r>
-        <w:t xml:space="preserve">    id_habitacion INT PRIMARY KEY AUTO_INCREMENT,</w:t>
-      </w:r>
-    </w:p>
-    <w:p>
-      <w:r>
-        <w:t xml:space="preserve">    nombre_habitacion VARCHAR(50),</w:t>
-      </w:r>
-    </w:p>
-    <w:p>
-      <w:r>
-        <w:t xml:space="preserve">    descripcion VARCHAR(300),</w:t>
-      </w:r>
-    </w:p>
-    <w:p>
-      <w:r>
-        <w:t xml:space="preserve">    capacidad_maxima VARCHAR(200),</w:t>
-      </w:r>
-    </w:p>
-    <w:p>
-      <w:r>
-        <w:t xml:space="preserve">    disponibilidad BOOLEAN DEFAULT TRUE -- TRUE = Disponible, FALSE = Ocupada o en mantenimiento.</w:t>
+        <w:t xml:space="preserve">CREATE TABLE </w:t>
+      </w:r>
+      <w:proofErr w:type="spellStart"/>
+      <w:r>
+        <w:t>Habitacion</w:t>
+      </w:r>
+      <w:proofErr w:type="spellEnd"/>
+      <w:r>
+        <w:t xml:space="preserve"> (</w:t>
+      </w:r>
+    </w:p>
+    <w:p>
+      <w:r>
+        <w:t xml:space="preserve">    </w:t>
+      </w:r>
+      <w:proofErr w:type="spellStart"/>
+      <w:r>
+        <w:t>id_habitacion</w:t>
+      </w:r>
+      <w:proofErr w:type="spellEnd"/>
+      <w:r>
+        <w:t xml:space="preserve"> INT PRIMARY KEY AUTO_INCREMENT,</w:t>
+      </w:r>
+    </w:p>
+    <w:p>
+      <w:r>
+        <w:t xml:space="preserve">    </w:t>
+      </w:r>
+      <w:proofErr w:type="spellStart"/>
+      <w:r>
+        <w:t>nombre_habitacion</w:t>
+      </w:r>
+      <w:proofErr w:type="spellEnd"/>
+      <w:r>
+        <w:t xml:space="preserve"> </w:t>
+      </w:r>
+      <w:proofErr w:type="gramStart"/>
+      <w:r>
+        <w:t>VARCHAR(</w:t>
+      </w:r>
+      <w:proofErr w:type="gramEnd"/>
+      <w:r>
+        <w:t xml:space="preserve">50) </w:t>
+      </w:r>
+      <w:proofErr w:type="spellStart"/>
+      <w:r>
+        <w:t>not</w:t>
+      </w:r>
+      <w:proofErr w:type="spellEnd"/>
+      <w:r>
+        <w:t xml:space="preserve"> </w:t>
+      </w:r>
+      <w:proofErr w:type="spellStart"/>
+      <w:r>
+        <w:t>null</w:t>
+      </w:r>
+      <w:proofErr w:type="spellEnd"/>
+      <w:r>
+        <w:t>,</w:t>
+      </w:r>
+    </w:p>
+    <w:p>
+      <w:r>
+        <w:t xml:space="preserve">    </w:t>
+      </w:r>
+      <w:proofErr w:type="spellStart"/>
+      <w:r>
+        <w:t>descripcion</w:t>
+      </w:r>
+      <w:proofErr w:type="spellEnd"/>
+      <w:r>
+        <w:t xml:space="preserve"> </w:t>
+      </w:r>
+      <w:proofErr w:type="gramStart"/>
+      <w:r>
+        <w:t>VARCHAR(</w:t>
+      </w:r>
+      <w:proofErr w:type="gramEnd"/>
+      <w:r>
+        <w:t xml:space="preserve">300) </w:t>
+      </w:r>
+      <w:proofErr w:type="spellStart"/>
+      <w:r>
+        <w:t>not</w:t>
+      </w:r>
+      <w:proofErr w:type="spellEnd"/>
+      <w:r>
+        <w:t xml:space="preserve"> </w:t>
+      </w:r>
+      <w:proofErr w:type="spellStart"/>
+      <w:r>
+        <w:t>null</w:t>
+      </w:r>
+      <w:proofErr w:type="spellEnd"/>
+      <w:r>
+        <w:t>,</w:t>
+      </w:r>
+    </w:p>
+    <w:p>
+      <w:r>
+        <w:t xml:space="preserve">    </w:t>
+      </w:r>
+      <w:proofErr w:type="spellStart"/>
+      <w:r>
+        <w:t>capacidad_maxima</w:t>
+      </w:r>
+      <w:proofErr w:type="spellEnd"/>
+      <w:r>
+        <w:t xml:space="preserve"> </w:t>
+      </w:r>
+      <w:proofErr w:type="gramStart"/>
+      <w:r>
+        <w:t>VARCHAR(</w:t>
+      </w:r>
+      <w:proofErr w:type="gramEnd"/>
+      <w:r>
+        <w:t xml:space="preserve">200) </w:t>
+      </w:r>
+      <w:proofErr w:type="spellStart"/>
+      <w:r>
+        <w:t>not</w:t>
+      </w:r>
+      <w:proofErr w:type="spellEnd"/>
+      <w:r>
+        <w:t xml:space="preserve"> </w:t>
+      </w:r>
+      <w:proofErr w:type="spellStart"/>
+      <w:r>
+        <w:t>null</w:t>
+      </w:r>
+      <w:proofErr w:type="spellEnd"/>
+      <w:r>
+        <w:t>,</w:t>
+      </w:r>
+    </w:p>
+    <w:p>
+      <w:r>
+        <w:t xml:space="preserve">    disponibilidad BOOLEAN DEFAULT TRUE -- </w:t>
+      </w:r>
+      <w:proofErr w:type="spellStart"/>
+      <w:r>
+        <w:t>TRUE</w:t>
+      </w:r>
+      <w:proofErr w:type="spellEnd"/>
+      <w:r>
+        <w:t xml:space="preserve"> = Disponible, FALSE = Ocupada o en mantenimiento.</w:t>
       </w:r>
     </w:p>
     <w:p>
@@ -177,52 +561,180 @@
     </w:p>
     <w:p>
       <w:r>
-        <w:t xml:space="preserve">    id_estancia INT PRIMARY KEY AUTO_INCREMENT,</w:t>
-      </w:r>
-    </w:p>
-    <w:p>
-      <w:r>
-        <w:t xml:space="preserve">    id_habitacion INT NOT NULL,</w:t>
-      </w:r>
-    </w:p>
-    <w:p>
-      <w:r>
-        <w:t xml:space="preserve">    id_huesped INT NOT NULL,</w:t>
-      </w:r>
-    </w:p>
-    <w:p>
-      <w:r>
-        <w:t xml:space="preserve">    numero_personas INT NOT NULL,</w:t>
-      </w:r>
-    </w:p>
-    <w:p>
-      <w:r>
-        <w:t xml:space="preserve">    nombre_personas VARCHAR(300) NOT NULL,</w:t>
-      </w:r>
-    </w:p>
-    <w:p>
-      <w:r>
-        <w:t xml:space="preserve">    fecha_entrada DATETIME NOT NULL,</w:t>
-      </w:r>
-    </w:p>
-    <w:p>
-      <w:r>
-        <w:t xml:space="preserve">    fecha_salida DATETIME NOT NULL,</w:t>
-      </w:r>
-    </w:p>
-    <w:p>
-      <w:r>
-        <w:t xml:space="preserve">    tarifa_total DECIMAL(10, 2) NOT NULL,</w:t>
-      </w:r>
-    </w:p>
-    <w:p>
-      <w:r>
-        <w:t xml:space="preserve">    FOREIGN KEY (id_habitacion) REFERENCES Habitacion(id_habitacion),</w:t>
-      </w:r>
-    </w:p>
-    <w:p>
-      <w:r>
-        <w:t xml:space="preserve">    FOREIGN KEY (id_huesped) REFERENCES Huesped(id_huesped)</w:t>
+        <w:t xml:space="preserve">    </w:t>
+      </w:r>
+      <w:proofErr w:type="spellStart"/>
+      <w:r>
+        <w:t>id_estancia</w:t>
+      </w:r>
+      <w:proofErr w:type="spellEnd"/>
+      <w:r>
+        <w:t xml:space="preserve"> INT PRIMARY KEY AUTO_INCREMENT,</w:t>
+      </w:r>
+    </w:p>
+    <w:p>
+      <w:r>
+        <w:t xml:space="preserve">    </w:t>
+      </w:r>
+      <w:proofErr w:type="spellStart"/>
+      <w:r>
+        <w:t>id_habitacion</w:t>
+      </w:r>
+      <w:proofErr w:type="spellEnd"/>
+      <w:r>
+        <w:t xml:space="preserve"> INT NOT NULL,</w:t>
+      </w:r>
+    </w:p>
+    <w:p>
+      <w:r>
+        <w:t xml:space="preserve">    </w:t>
+      </w:r>
+      <w:proofErr w:type="spellStart"/>
+      <w:r>
+        <w:t>id_huesped</w:t>
+      </w:r>
+      <w:proofErr w:type="spellEnd"/>
+      <w:r>
+        <w:t xml:space="preserve"> INT NOT NULL,</w:t>
+      </w:r>
+    </w:p>
+    <w:p>
+      <w:r>
+        <w:t xml:space="preserve">    </w:t>
+      </w:r>
+      <w:proofErr w:type="spellStart"/>
+      <w:r>
+        <w:t>numero_personas</w:t>
+      </w:r>
+      <w:proofErr w:type="spellEnd"/>
+      <w:r>
+        <w:t xml:space="preserve"> INT NOT NULL,</w:t>
+      </w:r>
+    </w:p>
+    <w:p>
+      <w:r>
+        <w:t xml:space="preserve">    </w:t>
+      </w:r>
+      <w:proofErr w:type="spellStart"/>
+      <w:r>
+        <w:t>nombre_personas</w:t>
+      </w:r>
+      <w:proofErr w:type="spellEnd"/>
+      <w:r>
+        <w:t xml:space="preserve"> </w:t>
+      </w:r>
+      <w:proofErr w:type="gramStart"/>
+      <w:r>
+        <w:t>VARCHAR(</w:t>
+      </w:r>
+      <w:proofErr w:type="gramEnd"/>
+      <w:r>
+        <w:t>300) NOT NULL,</w:t>
+      </w:r>
+    </w:p>
+    <w:p>
+      <w:r>
+        <w:t xml:space="preserve">    </w:t>
+      </w:r>
+      <w:proofErr w:type="spellStart"/>
+      <w:r>
+        <w:t>fecha_entrada</w:t>
+      </w:r>
+      <w:proofErr w:type="spellEnd"/>
+      <w:r>
+        <w:t xml:space="preserve"> DATETIME NOT NULL,</w:t>
+      </w:r>
+    </w:p>
+    <w:p>
+      <w:r>
+        <w:t xml:space="preserve">    </w:t>
+      </w:r>
+      <w:proofErr w:type="spellStart"/>
+      <w:r>
+        <w:t>fecha_salida</w:t>
+      </w:r>
+      <w:proofErr w:type="spellEnd"/>
+      <w:r>
+        <w:t xml:space="preserve"> DATETIME NOT NULL,</w:t>
+      </w:r>
+    </w:p>
+    <w:p>
+      <w:r>
+        <w:t xml:space="preserve">    </w:t>
+      </w:r>
+      <w:proofErr w:type="spellStart"/>
+      <w:r>
+        <w:t>tarifa_total</w:t>
+      </w:r>
+      <w:proofErr w:type="spellEnd"/>
+      <w:r>
+        <w:t xml:space="preserve"> </w:t>
+      </w:r>
+      <w:proofErr w:type="gramStart"/>
+      <w:r>
+        <w:t>DECIMAL(</w:t>
+      </w:r>
+      <w:proofErr w:type="gramEnd"/>
+      <w:r>
+        <w:t>10, 2) NOT NULL,</w:t>
+      </w:r>
+    </w:p>
+    <w:p>
+      <w:r>
+        <w:t xml:space="preserve">    FOREIGN KEY (</w:t>
+      </w:r>
+      <w:proofErr w:type="spellStart"/>
+      <w:r>
+        <w:t>id_habitacion</w:t>
+      </w:r>
+      <w:proofErr w:type="spellEnd"/>
+      <w:r>
+        <w:t xml:space="preserve">) REFERENCES </w:t>
+      </w:r>
+      <w:proofErr w:type="spellStart"/>
+      <w:r>
+        <w:t>Habitacion</w:t>
+      </w:r>
+      <w:proofErr w:type="spellEnd"/>
+      <w:r>
+        <w:t>(</w:t>
+      </w:r>
+      <w:proofErr w:type="spellStart"/>
+      <w:r>
+        <w:t>id_habitacion</w:t>
+      </w:r>
+      <w:proofErr w:type="spellEnd"/>
+      <w:r>
+        <w:t>),</w:t>
+      </w:r>
+    </w:p>
+    <w:p>
+      <w:r>
+        <w:t xml:space="preserve">    FOREIGN KEY (</w:t>
+      </w:r>
+      <w:proofErr w:type="spellStart"/>
+      <w:r>
+        <w:t>id_huesped</w:t>
+      </w:r>
+      <w:proofErr w:type="spellEnd"/>
+      <w:r>
+        <w:t xml:space="preserve">) REFERENCES </w:t>
+      </w:r>
+      <w:proofErr w:type="spellStart"/>
+      <w:r>
+        <w:t>Huesped</w:t>
+      </w:r>
+      <w:proofErr w:type="spellEnd"/>
+      <w:r>
+        <w:t>(</w:t>
+      </w:r>
+      <w:proofErr w:type="spellStart"/>
+      <w:r>
+        <w:t>id_huesped</w:t>
+      </w:r>
+      <w:proofErr w:type="spellEnd"/>
+      <w:r>
+        <w:t>)</w:t>
       </w:r>
     </w:p>
     <w:p>
@@ -234,33 +746,81 @@
     <w:p/>
     <w:p>
       <w:r>
-        <w:t>CREATE TABLE InventarioHabitacion (</w:t>
-      </w:r>
-    </w:p>
-    <w:p>
-      <w:r>
-        <w:t xml:space="preserve">    id_inventario INT PRIMARY KEY AUTO_INCREMENT,</w:t>
-      </w:r>
-    </w:p>
-    <w:p>
-      <w:r>
-        <w:t xml:space="preserve">    id_estancia INT NOT NULL,</w:t>
+        <w:t xml:space="preserve">CREATE TABLE </w:t>
+      </w:r>
+      <w:proofErr w:type="spellStart"/>
+      <w:r>
+        <w:t>InventarioHabitacion</w:t>
+      </w:r>
+      <w:proofErr w:type="spellEnd"/>
+      <w:r>
+        <w:t xml:space="preserve"> (</w:t>
+      </w:r>
+    </w:p>
+    <w:p>
+      <w:r>
+        <w:t xml:space="preserve">    </w:t>
+      </w:r>
+      <w:proofErr w:type="spellStart"/>
+      <w:r>
+        <w:t>id_inventario</w:t>
+      </w:r>
+      <w:proofErr w:type="spellEnd"/>
+      <w:r>
+        <w:t xml:space="preserve"> INT PRIMARY KEY AUTO_INCREMENT,</w:t>
+      </w:r>
+    </w:p>
+    <w:p>
+      <w:r>
+        <w:t xml:space="preserve">    </w:t>
+      </w:r>
+      <w:proofErr w:type="spellStart"/>
+      <w:r>
+        <w:t>id_estancia</w:t>
+      </w:r>
+      <w:proofErr w:type="spellEnd"/>
+      <w:r>
+        <w:t xml:space="preserve"> INT NOT NULL,</w:t>
       </w:r>
     </w:p>
     <w:p>
       <w:r>
         <w:lastRenderedPageBreak/>
-        <w:t xml:space="preserve">    control_AC BOOLEAN DEFAULT TRUE,</w:t>
-      </w:r>
-    </w:p>
-    <w:p>
-      <w:r>
-        <w:t xml:space="preserve">    control_tv BOOLEAN DEFAULT TRUE,</w:t>
-      </w:r>
-    </w:p>
-    <w:p>
-      <w:r>
-        <w:t xml:space="preserve">    minisplit BOOLEAN DEFAULT TRUE,</w:t>
+        <w:t xml:space="preserve">    </w:t>
+      </w:r>
+      <w:proofErr w:type="spellStart"/>
+      <w:r>
+        <w:t>control_AC</w:t>
+      </w:r>
+      <w:proofErr w:type="spellEnd"/>
+      <w:r>
+        <w:t xml:space="preserve"> BOOLEAN DEFAULT TRUE,</w:t>
+      </w:r>
+    </w:p>
+    <w:p>
+      <w:r>
+        <w:t xml:space="preserve">    </w:t>
+      </w:r>
+      <w:proofErr w:type="spellStart"/>
+      <w:r>
+        <w:t>control_tv</w:t>
+      </w:r>
+      <w:proofErr w:type="spellEnd"/>
+      <w:r>
+        <w:t xml:space="preserve"> BOOLEAN DEFAULT TRUE,</w:t>
+      </w:r>
+    </w:p>
+    <w:p>
+      <w:r>
+        <w:t xml:space="preserve">    </w:t>
+      </w:r>
+      <w:proofErr w:type="spellStart"/>
+      <w:r>
+        <w:t>minisplit</w:t>
+      </w:r>
+      <w:proofErr w:type="spellEnd"/>
+      <w:r>
+        <w:t xml:space="preserve"> BOOLEAN DEFAULT TRUE,</w:t>
       </w:r>
     </w:p>
     <w:p>
@@ -270,12 +830,36 @@
     </w:p>
     <w:p>
       <w:r>
-        <w:t xml:space="preserve">    tarjeta_llave BOOLEAN DEFAULT TRUE,</w:t>
-      </w:r>
-    </w:p>
-    <w:p>
-      <w:r>
-        <w:t xml:space="preserve">    FOREIGN KEY (id_estancia) REFERENCES Estancia(id_estancia)</w:t>
+        <w:t xml:space="preserve">    </w:t>
+      </w:r>
+      <w:proofErr w:type="spellStart"/>
+      <w:r>
+        <w:t>tarjeta_llave</w:t>
+      </w:r>
+      <w:proofErr w:type="spellEnd"/>
+      <w:r>
+        <w:t xml:space="preserve"> BOOLEAN DEFAULT TRUE,</w:t>
+      </w:r>
+    </w:p>
+    <w:p>
+      <w:r>
+        <w:t xml:space="preserve">    FOREIGN KEY (</w:t>
+      </w:r>
+      <w:proofErr w:type="spellStart"/>
+      <w:r>
+        <w:t>id_estancia</w:t>
+      </w:r>
+      <w:proofErr w:type="spellEnd"/>
+      <w:r>
+        <w:t>) REFERENCES Estancia(</w:t>
+      </w:r>
+      <w:proofErr w:type="spellStart"/>
+      <w:r>
+        <w:t>id_estancia</w:t>
+      </w:r>
+      <w:proofErr w:type="spellEnd"/>
+      <w:r>
+        <w:t>)</w:t>
       </w:r>
     </w:p>
     <w:p>
@@ -286,42 +870,130 @@
     <w:p/>
     <w:p>
       <w:r>
-        <w:t>-- La tabla ReporteArticulo registra cualquier cambio o novedad con el inventario durante o al final de la estancia.</w:t>
-      </w:r>
-    </w:p>
-    <w:p>
-      <w:r>
-        <w:t>CREATE TABLE ReporteArticulo (</w:t>
-      </w:r>
-    </w:p>
-    <w:p>
-      <w:r>
-        <w:t xml:space="preserve">    id_reporte INT PRIMARY KEY AUTO_INCREMENT,</w:t>
-      </w:r>
-    </w:p>
-    <w:p>
-      <w:r>
-        <w:t xml:space="preserve">    id_estancia INT NOT NULL,</w:t>
-      </w:r>
-    </w:p>
-    <w:p>
-      <w:r>
-        <w:t xml:space="preserve">    articulo VARCHAR(100) NOT NULL,</w:t>
-      </w:r>
-    </w:p>
-    <w:p>
-      <w:r>
-        <w:t xml:space="preserve">    estado VARCHAR(50) NOT NULL,  -- Ejemplos de estados: 'Entregado', 'Devuelto', 'Perdido', 'Solicitado'</w:t>
-      </w:r>
-    </w:p>
-    <w:p>
-      <w:r>
-        <w:t xml:space="preserve">    fecha DATETIME,</w:t>
-      </w:r>
-    </w:p>
-    <w:p>
-      <w:r>
-        <w:t xml:space="preserve">    FOREIGN KEY (id_estancia) REFERENCES Estancia(id_estancia)</w:t>
+        <w:t xml:space="preserve">-- La tabla </w:t>
+      </w:r>
+      <w:proofErr w:type="spellStart"/>
+      <w:r>
+        <w:t>ReporteArticulo</w:t>
+      </w:r>
+      <w:proofErr w:type="spellEnd"/>
+      <w:r>
+        <w:t xml:space="preserve"> registra cualquier cambio o novedad con el inventario durante o al final de la estancia.</w:t>
+      </w:r>
+    </w:p>
+    <w:p>
+      <w:r>
+        <w:t xml:space="preserve">CREATE TABLE </w:t>
+      </w:r>
+      <w:proofErr w:type="spellStart"/>
+      <w:r>
+        <w:t>ReporteArticulo</w:t>
+      </w:r>
+      <w:proofErr w:type="spellEnd"/>
+      <w:r>
+        <w:t xml:space="preserve"> (</w:t>
+      </w:r>
+    </w:p>
+    <w:p>
+      <w:r>
+        <w:t xml:space="preserve">    </w:t>
+      </w:r>
+      <w:proofErr w:type="spellStart"/>
+      <w:r>
+        <w:t>id_reporte</w:t>
+      </w:r>
+      <w:proofErr w:type="spellEnd"/>
+      <w:r>
+        <w:t xml:space="preserve"> INT PRIMARY KEY AUTO_INCREMENT,</w:t>
+      </w:r>
+    </w:p>
+    <w:p>
+      <w:r>
+        <w:t xml:space="preserve">    </w:t>
+      </w:r>
+      <w:proofErr w:type="spellStart"/>
+      <w:r>
+        <w:t>id_estancia</w:t>
+      </w:r>
+      <w:proofErr w:type="spellEnd"/>
+      <w:r>
+        <w:t xml:space="preserve"> INT NOT NULL,</w:t>
+      </w:r>
+    </w:p>
+    <w:p>
+      <w:r>
+        <w:t xml:space="preserve">    articulo </w:t>
+      </w:r>
+      <w:proofErr w:type="gramStart"/>
+      <w:r>
+        <w:t>VARCHAR(</w:t>
+      </w:r>
+      <w:proofErr w:type="gramEnd"/>
+      <w:r>
+        <w:t>100) NOT NULL,</w:t>
+      </w:r>
+    </w:p>
+    <w:p>
+      <w:r>
+        <w:t xml:space="preserve">    estado </w:t>
+      </w:r>
+      <w:proofErr w:type="gramStart"/>
+      <w:r>
+        <w:t>VARCHAR(</w:t>
+      </w:r>
+      <w:proofErr w:type="gramEnd"/>
+      <w:r>
+        <w:t xml:space="preserve">50) NOT </w:t>
+      </w:r>
+      <w:proofErr w:type="gramStart"/>
+      <w:r>
+        <w:t>NULL,  --</w:t>
+      </w:r>
+      <w:proofErr w:type="gramEnd"/>
+      <w:r>
+        <w:t xml:space="preserve"> Ejemplos de estados: 'Entregado', 'Devuelto', 'Perdido', 'Solicitado'</w:t>
+      </w:r>
+    </w:p>
+    <w:p>
+      <w:r>
+        <w:t xml:space="preserve">    fecha DATETIME </w:t>
+      </w:r>
+      <w:proofErr w:type="spellStart"/>
+      <w:r>
+        <w:t>not</w:t>
+      </w:r>
+      <w:proofErr w:type="spellEnd"/>
+      <w:r>
+        <w:t xml:space="preserve"> </w:t>
+      </w:r>
+      <w:proofErr w:type="spellStart"/>
+      <w:r>
+        <w:t>null</w:t>
+      </w:r>
+      <w:proofErr w:type="spellEnd"/>
+      <w:r>
+        <w:t>,</w:t>
+      </w:r>
+    </w:p>
+    <w:p>
+      <w:r>
+        <w:t xml:space="preserve">    FOREIGN KEY (</w:t>
+      </w:r>
+      <w:proofErr w:type="spellStart"/>
+      <w:r>
+        <w:t>id_estancia</w:t>
+      </w:r>
+      <w:proofErr w:type="spellEnd"/>
+      <w:r>
+        <w:t>) REFERENCES Estancia(</w:t>
+      </w:r>
+      <w:proofErr w:type="spellStart"/>
+      <w:r>
+        <w:t>id_estancia</w:t>
+      </w:r>
+      <w:proofErr w:type="spellEnd"/>
+      <w:r>
+        <w:t>)</w:t>
       </w:r>
     </w:p>
     <w:p>
@@ -337,47 +1009,151 @@
     </w:p>
     <w:p>
       <w:r>
-        <w:t xml:space="preserve">    id_servicio INT PRIMARY KEY AUTO_INCREMENT,</w:t>
-      </w:r>
-    </w:p>
-    <w:p>
-      <w:r>
-        <w:t xml:space="preserve">    id_estancia INT NOT NULL,</w:t>
-      </w:r>
-    </w:p>
-    <w:p>
-      <w:r>
-        <w:t xml:space="preserve">    nombre_servicio VARCHAR(100) NOT NULL,</w:t>
-      </w:r>
-    </w:p>
-    <w:p>
-      <w:r>
-        <w:t xml:space="preserve">    costo DECIMAL(10, 2) NOT NULL,</w:t>
-      </w:r>
-    </w:p>
-    <w:p>
-      <w:r>
-        <w:t xml:space="preserve">    fecha_solicitud DATETIME NOT NULL,</w:t>
-      </w:r>
-    </w:p>
-    <w:p>
-      <w:r>
-        <w:t xml:space="preserve">    estado_pago VARCHAR(50) DEFAULT 'Pendiente', -- Estado: 'Pendiente', 'Pagado'</w:t>
-      </w:r>
-    </w:p>
-    <w:p>
-      <w:r>
-        <w:t xml:space="preserve">    fecha_pago DATETIME,</w:t>
-      </w:r>
-    </w:p>
-    <w:p>
-      <w:r>
-        <w:t xml:space="preserve">    forma_pago VARCHAR(50),</w:t>
-      </w:r>
-    </w:p>
-    <w:p>
-      <w:r>
-        <w:t xml:space="preserve">    FOREIGN KEY (id_estancia) REFERENCES Estancia(id_estancia)</w:t>
+        <w:t xml:space="preserve">    </w:t>
+      </w:r>
+      <w:proofErr w:type="spellStart"/>
+      <w:r>
+        <w:t>id_servicio</w:t>
+      </w:r>
+      <w:proofErr w:type="spellEnd"/>
+      <w:r>
+        <w:t xml:space="preserve"> INT PRIMARY KEY AUTO_INCREMENT,</w:t>
+      </w:r>
+    </w:p>
+    <w:p>
+      <w:r>
+        <w:t xml:space="preserve">    </w:t>
+      </w:r>
+      <w:proofErr w:type="spellStart"/>
+      <w:r>
+        <w:t>id_estancia</w:t>
+      </w:r>
+      <w:proofErr w:type="spellEnd"/>
+      <w:r>
+        <w:t xml:space="preserve"> INT NOT NULL,</w:t>
+      </w:r>
+    </w:p>
+    <w:p>
+      <w:r>
+        <w:t xml:space="preserve">    </w:t>
+      </w:r>
+      <w:proofErr w:type="spellStart"/>
+      <w:r>
+        <w:t>nombre_servicio</w:t>
+      </w:r>
+      <w:proofErr w:type="spellEnd"/>
+      <w:r>
+        <w:t xml:space="preserve"> </w:t>
+      </w:r>
+      <w:proofErr w:type="gramStart"/>
+      <w:r>
+        <w:t>VARCHAR(</w:t>
+      </w:r>
+      <w:proofErr w:type="gramEnd"/>
+      <w:r>
+        <w:t>100) NOT NULL,</w:t>
+      </w:r>
+    </w:p>
+    <w:p>
+      <w:r>
+        <w:t xml:space="preserve">    costo </w:t>
+      </w:r>
+      <w:proofErr w:type="gramStart"/>
+      <w:r>
+        <w:t>DECIMAL(</w:t>
+      </w:r>
+      <w:proofErr w:type="gramEnd"/>
+      <w:r>
+        <w:t>10, 2) NOT NULL,</w:t>
+      </w:r>
+    </w:p>
+    <w:p>
+      <w:r>
+        <w:t xml:space="preserve">    </w:t>
+      </w:r>
+      <w:proofErr w:type="spellStart"/>
+      <w:r>
+        <w:t>fecha_solicitud</w:t>
+      </w:r>
+      <w:proofErr w:type="spellEnd"/>
+      <w:r>
+        <w:t xml:space="preserve"> DATETIME NOT NULL,</w:t>
+      </w:r>
+    </w:p>
+    <w:p>
+      <w:r>
+        <w:t xml:space="preserve">    </w:t>
+      </w:r>
+      <w:proofErr w:type="spellStart"/>
+      <w:r>
+        <w:t>estado_pago</w:t>
+      </w:r>
+      <w:proofErr w:type="spellEnd"/>
+      <w:r>
+        <w:t xml:space="preserve"> </w:t>
+      </w:r>
+      <w:proofErr w:type="gramStart"/>
+      <w:r>
+        <w:t>VARCHAR(</w:t>
+      </w:r>
+      <w:proofErr w:type="gramEnd"/>
+      <w:r>
+        <w:t>50) DEFAULT 'Pendiente', -- Estado: 'Pendiente', 'Pagado'</w:t>
+      </w:r>
+    </w:p>
+    <w:p>
+      <w:r>
+        <w:t xml:space="preserve">    </w:t>
+      </w:r>
+      <w:proofErr w:type="spellStart"/>
+      <w:r>
+        <w:t>fecha_pago</w:t>
+      </w:r>
+      <w:proofErr w:type="spellEnd"/>
+      <w:r>
+        <w:t xml:space="preserve"> DATETIME,</w:t>
+      </w:r>
+    </w:p>
+    <w:p>
+      <w:r>
+        <w:t xml:space="preserve">    </w:t>
+      </w:r>
+      <w:proofErr w:type="spellStart"/>
+      <w:r>
+        <w:t>forma_pago</w:t>
+      </w:r>
+      <w:proofErr w:type="spellEnd"/>
+      <w:r>
+        <w:t xml:space="preserve"> </w:t>
+      </w:r>
+      <w:proofErr w:type="gramStart"/>
+      <w:r>
+        <w:t>VARCHAR(</w:t>
+      </w:r>
+      <w:proofErr w:type="gramEnd"/>
+      <w:r>
+        <w:t>50),</w:t>
+      </w:r>
+    </w:p>
+    <w:p>
+      <w:r>
+        <w:t xml:space="preserve">    FOREIGN KEY (</w:t>
+      </w:r>
+      <w:proofErr w:type="spellStart"/>
+      <w:r>
+        <w:t>id_estancia</w:t>
+      </w:r>
+      <w:proofErr w:type="spellEnd"/>
+      <w:r>
+        <w:t>) REFERENCES Estancia(</w:t>
+      </w:r>
+      <w:proofErr w:type="spellStart"/>
+      <w:r>
+        <w:t>id_estancia</w:t>
+      </w:r>
+      <w:proofErr w:type="spellEnd"/>
+      <w:r>
+        <w:t>)</w:t>
       </w:r>
     </w:p>
     <w:p>

</xml_diff>